<commit_message>
Dodano zadanie 1 - praca z dokumentacją
</commit_message>
<xml_diff>
--- a/Python/intro/zad_1/Zadanie1_153790.docx
+++ b/Python/intro/zad_1/Zadanie1_153790.docx
@@ -18,6 +18,8 @@
         </w:rPr>
         <w:t>Tomasz Królikowski</w:t>
       </w:r>
+      <w:bookmarkStart w:id="0" w:name="_GoBack"/>
+      <w:bookmarkEnd w:id="0"/>
     </w:p>
     <w:p>
       <w:pPr>
@@ -35,8 +37,6 @@
         </w:rPr>
         <w:t>Nr albumu: 153790</w:t>
       </w:r>
-      <w:bookmarkStart w:id="0" w:name="_GoBack"/>
-      <w:bookmarkEnd w:id="0"/>
     </w:p>
     <w:p>
       <w:pPr>
@@ -63,7 +63,42 @@
             <w:rStyle w:val="Hipercze"/>
             <w:lang w:val="pl-PL"/>
           </w:rPr>
-          <w:t>https://github.com/krolikowski80/studia_WSB/tree/main/Python/intro</w:t>
+          <w:t>https://github.com/kroliko</w:t>
+        </w:r>
+        <w:r>
+          <w:rPr>
+            <w:rStyle w:val="Hipercze"/>
+            <w:lang w:val="pl-PL"/>
+          </w:rPr>
+          <w:t>w</w:t>
+        </w:r>
+        <w:r>
+          <w:rPr>
+            <w:rStyle w:val="Hipercze"/>
+            <w:lang w:val="pl-PL"/>
+          </w:rPr>
+          <w:t>s</w:t>
+        </w:r>
+        <w:r>
+          <w:rPr>
+            <w:rStyle w:val="Hipercze"/>
+            <w:lang w:val="pl-PL"/>
+          </w:rPr>
+          <w:t>ki80/studia</w:t>
+        </w:r>
+        <w:r>
+          <w:rPr>
+            <w:rStyle w:val="Hipercze"/>
+            <w:lang w:val="pl-PL"/>
+          </w:rPr>
+          <w:t>_</w:t>
+        </w:r>
+        <w:r>
+          <w:rPr>
+            <w:rStyle w:val="Hipercze"/>
+            <w:lang w:val="pl-PL"/>
+          </w:rPr>
+          <w:t>WSB/tree/main/Python/intro/zad1</w:t>
         </w:r>
       </w:hyperlink>
     </w:p>
@@ -12597,6 +12632,48 @@
       <w:u w:val="single"/>
     </w:rPr>
   </w:style>
+  <w:style w:type="character" w:styleId="UyteHipercze">
+    <w:name w:val="FollowedHyperlink"/>
+    <w:basedOn w:val="Domylnaczcionkaakapitu"/>
+    <w:uiPriority w:val="99"/>
+    <w:semiHidden/>
+    <w:unhideWhenUsed/>
+    <w:rsid w:val="005E3F63"/>
+    <w:rPr>
+      <w:color w:val="800080" w:themeColor="followedHyperlink"/>
+      <w:u w:val="single"/>
+    </w:rPr>
+  </w:style>
+  <w:style w:type="paragraph" w:styleId="Tekstdymka">
+    <w:name w:val="Balloon Text"/>
+    <w:basedOn w:val="Normalny"/>
+    <w:link w:val="TekstdymkaZnak"/>
+    <w:uiPriority w:val="99"/>
+    <w:semiHidden/>
+    <w:unhideWhenUsed/>
+    <w:rsid w:val="005E3F63"/>
+    <w:pPr>
+      <w:spacing w:after="0" w:line="240" w:lineRule="auto"/>
+    </w:pPr>
+    <w:rPr>
+      <w:rFonts w:ascii="Tahoma" w:hAnsi="Tahoma" w:cs="Tahoma"/>
+      <w:sz w:val="16"/>
+      <w:szCs w:val="16"/>
+    </w:rPr>
+  </w:style>
+  <w:style w:type="character" w:customStyle="1" w:styleId="TekstdymkaZnak">
+    <w:name w:val="Tekst dymka Znak"/>
+    <w:basedOn w:val="Domylnaczcionkaakapitu"/>
+    <w:link w:val="Tekstdymka"/>
+    <w:uiPriority w:val="99"/>
+    <w:semiHidden/>
+    <w:rsid w:val="005E3F63"/>
+    <w:rPr>
+      <w:rFonts w:ascii="Tahoma" w:hAnsi="Tahoma" w:cs="Tahoma"/>
+      <w:sz w:val="16"/>
+      <w:szCs w:val="16"/>
+    </w:rPr>
+  </w:style>
 </w:styles>
 </file>
 
@@ -23759,6 +23836,48 @@
     <w:rPr>
       <w:color w:val="0000FF" w:themeColor="hyperlink"/>
       <w:u w:val="single"/>
+    </w:rPr>
+  </w:style>
+  <w:style w:type="character" w:styleId="UyteHipercze">
+    <w:name w:val="FollowedHyperlink"/>
+    <w:basedOn w:val="Domylnaczcionkaakapitu"/>
+    <w:uiPriority w:val="99"/>
+    <w:semiHidden/>
+    <w:unhideWhenUsed/>
+    <w:rsid w:val="005E3F63"/>
+    <w:rPr>
+      <w:color w:val="800080" w:themeColor="followedHyperlink"/>
+      <w:u w:val="single"/>
+    </w:rPr>
+  </w:style>
+  <w:style w:type="paragraph" w:styleId="Tekstdymka">
+    <w:name w:val="Balloon Text"/>
+    <w:basedOn w:val="Normalny"/>
+    <w:link w:val="TekstdymkaZnak"/>
+    <w:uiPriority w:val="99"/>
+    <w:semiHidden/>
+    <w:unhideWhenUsed/>
+    <w:rsid w:val="005E3F63"/>
+    <w:pPr>
+      <w:spacing w:after="0" w:line="240" w:lineRule="auto"/>
+    </w:pPr>
+    <w:rPr>
+      <w:rFonts w:ascii="Tahoma" w:hAnsi="Tahoma" w:cs="Tahoma"/>
+      <w:sz w:val="16"/>
+      <w:szCs w:val="16"/>
+    </w:rPr>
+  </w:style>
+  <w:style w:type="character" w:customStyle="1" w:styleId="TekstdymkaZnak">
+    <w:name w:val="Tekst dymka Znak"/>
+    <w:basedOn w:val="Domylnaczcionkaakapitu"/>
+    <w:link w:val="Tekstdymka"/>
+    <w:uiPriority w:val="99"/>
+    <w:semiHidden/>
+    <w:rsid w:val="005E3F63"/>
+    <w:rPr>
+      <w:rFonts w:ascii="Tahoma" w:hAnsi="Tahoma" w:cs="Tahoma"/>
+      <w:sz w:val="16"/>
+      <w:szCs w:val="16"/>
     </w:rPr>
   </w:style>
 </w:styles>
@@ -24089,7 +24208,7 @@
 </file>
 
 <file path=customXml/itemProps1.xml><?xml version="1.0" encoding="utf-8"?>
-<ds:datastoreItem xmlns:ds="http://schemas.openxmlformats.org/officeDocument/2006/customXml" ds:itemID="{C1043B36-B618-49CD-9AF4-4C0621494799}">
+<ds:datastoreItem xmlns:ds="http://schemas.openxmlformats.org/officeDocument/2006/customXml" ds:itemID="{41D34745-7574-4E70-9BDD-72EFC32B80C2}">
   <ds:schemaRefs>
     <ds:schemaRef ds:uri="http://schemas.openxmlformats.org/officeDocument/2006/bibliography"/>
   </ds:schemaRefs>

</xml_diff>